<commit_message>
Updated installation and user manuals for scope of Sprint 6
</commit_message>
<xml_diff>
--- a/ProjectDocs/Artifacts/SymCheck Installation Manual.docx
+++ b/ProjectDocs/Artifacts/SymCheck Installation Manual.docx
@@ -378,6 +378,12 @@
           <w:rFonts w:asciiTheme="minorBidi" w:hAnsiTheme="minorBidi"/>
         </w:rPr>
         <w:t xml:space="preserve">the </w:t>
+      </w:r>
+      <w:r>
+        <w:rPr>
+          <w:rFonts w:asciiTheme="minorBidi" w:hAnsiTheme="minorBidi"/>
+        </w:rPr>
+        <w:t xml:space="preserve">complete </w:t>
       </w:r>
       <w:proofErr w:type="spellStart"/>
       <w:r>
@@ -1150,7 +1156,21 @@
         <w:rPr>
           <w:rFonts w:asciiTheme="minorBidi" w:hAnsiTheme="minorBidi"/>
         </w:rPr>
-        <w:t xml:space="preserve">Python is installed on all new Macs but </w:t>
+        <w:t xml:space="preserve">Python is installed on all new </w:t>
+      </w:r>
+      <w:proofErr w:type="gramStart"/>
+      <w:r>
+        <w:rPr>
+          <w:rFonts w:asciiTheme="minorBidi" w:hAnsiTheme="minorBidi"/>
+        </w:rPr>
+        <w:t>Macs</w:t>
+      </w:r>
+      <w:proofErr w:type="gramEnd"/>
+      <w:r>
+        <w:rPr>
+          <w:rFonts w:asciiTheme="minorBidi" w:hAnsiTheme="minorBidi"/>
+        </w:rPr>
+        <w:t xml:space="preserve"> but </w:t>
       </w:r>
       <w:r>
         <w:rPr>
@@ -1267,8 +1287,16 @@
       <w:r>
         <w:rPr>
           <w:rFonts w:asciiTheme="minorBidi" w:hAnsiTheme="minorBidi" w:cstheme="minorBidi"/>
-        </w:rPr>
-        <w:t>DO NOT USE THIS COMMAND. Because Homebrew is open-source, and by default installs the most up-to-date software, this will install Python 3.9.0 and we DO NOT WANT THIS</w:t>
+          <w:b/>
+          <w:bCs/>
+        </w:rPr>
+        <w:t>DO NOT USE THIS COMMAND</w:t>
+      </w:r>
+      <w:r>
+        <w:rPr>
+          <w:rFonts w:asciiTheme="minorBidi" w:hAnsiTheme="minorBidi" w:cstheme="minorBidi"/>
+        </w:rPr>
+        <w:t>. Because Homebrew is open-source, and by default installs the most up-to-date software, this will install Python 3.9.0 and we DO NOT WANT THIS</w:t>
       </w:r>
       <w:r>
         <w:rPr>
@@ -3227,7 +3255,21 @@
         <w:rPr>
           <w:rFonts w:asciiTheme="minorBidi" w:hAnsiTheme="minorBidi" w:cstheme="minorBidi"/>
         </w:rPr>
-        <w:t xml:space="preserve">Open your web browser of choice, and go to </w:t>
+        <w:t xml:space="preserve">Open your web browser of </w:t>
+      </w:r>
+      <w:proofErr w:type="gramStart"/>
+      <w:r>
+        <w:rPr>
+          <w:rFonts w:asciiTheme="minorBidi" w:hAnsiTheme="minorBidi" w:cstheme="minorBidi"/>
+        </w:rPr>
+        <w:t>choice, and</w:t>
+      </w:r>
+      <w:proofErr w:type="gramEnd"/>
+      <w:r>
+        <w:rPr>
+          <w:rFonts w:asciiTheme="minorBidi" w:hAnsiTheme="minorBidi" w:cstheme="minorBidi"/>
+        </w:rPr>
+        <w:t xml:space="preserve"> go to </w:t>
       </w:r>
       <w:hyperlink r:id="rId12" w:history="1">
         <w:r>
@@ -3416,7 +3458,21 @@
         <w:rPr>
           <w:rFonts w:asciiTheme="minorBidi" w:hAnsiTheme="minorBidi" w:cstheme="minorBidi"/>
         </w:rPr>
-        <w:t>navigate back to your virtual environment folder (i.e. exit the sample project with “cd ..”) and enter the following command to install the latest version of Tens</w:t>
+        <w:t>navigate back to your virtual environment folder (i.e. exit the sample project with “cd</w:t>
+      </w:r>
+      <w:proofErr w:type="gramStart"/>
+      <w:r>
+        <w:rPr>
+          <w:rFonts w:asciiTheme="minorBidi" w:hAnsiTheme="minorBidi" w:cstheme="minorBidi"/>
+        </w:rPr>
+        <w:t xml:space="preserve"> ..</w:t>
+      </w:r>
+      <w:proofErr w:type="gramEnd"/>
+      <w:r>
+        <w:rPr>
+          <w:rFonts w:asciiTheme="minorBidi" w:hAnsiTheme="minorBidi" w:cstheme="minorBidi"/>
+        </w:rPr>
+        <w:t>”) and enter the following command to install the latest version of Tens</w:t>
       </w:r>
       <w:r>
         <w:rPr>
@@ -4108,7 +4164,7 @@
           </mc:Choice>
           <mc:Fallback>
             <w:pict>
-              <v:oval w14:anchorId="3C25F5E4" id="Oval 9" o:spid="_x0000_s1026" style="position:absolute;margin-left:217pt;margin-top:203.5pt;width:52.15pt;height:14.4pt;z-index:251661312;visibility:visible;mso-wrap-style:square;mso-width-percent:0;mso-height-percent:0;mso-wrap-distance-left:9pt;mso-wrap-distance-top:0;mso-wrap-distance-right:9pt;mso-wrap-distance-bottom:0;mso-position-horizontal:absolute;mso-position-horizontal-relative:text;mso-position-vertical:absolute;mso-position-vertical-relative:text;mso-width-percent:0;mso-height-percent:0;mso-width-relative:margin;mso-height-relative:margin;v-text-anchor:middle" o:gfxdata="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" filled="f" strokecolor="red" strokeweight="3pt">
+              <v:oval w14:anchorId="34055394" id="Oval 9" o:spid="_x0000_s1026" style="position:absolute;margin-left:217pt;margin-top:203.5pt;width:52.15pt;height:14.4pt;z-index:251661312;visibility:visible;mso-wrap-style:square;mso-width-percent:0;mso-height-percent:0;mso-wrap-distance-left:9pt;mso-wrap-distance-top:0;mso-wrap-distance-right:9pt;mso-wrap-distance-bottom:0;mso-position-horizontal:absolute;mso-position-horizontal-relative:text;mso-position-vertical:absolute;mso-position-vertical-relative:text;mso-width-percent:0;mso-height-percent:0;mso-width-relative:margin;mso-height-relative:margin;v-text-anchor:middle" o:gfxdata="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" filled="f" strokecolor="red" strokeweight="3pt">
                 <v:stroke joinstyle="miter"/>
               </v:oval>
             </w:pict>
@@ -4232,7 +4288,7 @@
           </mc:Choice>
           <mc:Fallback>
             <w:pict>
-              <v:oval w14:anchorId="3B611BBD" id="Oval 3" o:spid="_x0000_s1026" style="position:absolute;margin-left:276.8pt;margin-top:131.2pt;width:48.25pt;height:18.15pt;z-index:251659264;visibility:visible;mso-wrap-style:square;mso-wrap-distance-left:9pt;mso-wrap-distance-top:0;mso-wrap-distance-right:9pt;mso-wrap-distance-bottom:0;mso-position-horizontal:absolute;mso-position-horizontal-relative:text;mso-position-vertical:absolute;mso-position-vertical-relative:text;v-text-anchor:middle" o:gfxdata="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" filled="f" strokecolor="red" strokeweight="3pt">
+              <v:oval w14:anchorId="0BCAEFD3" id="Oval 3" o:spid="_x0000_s1026" style="position:absolute;margin-left:276.8pt;margin-top:131.2pt;width:48.25pt;height:18.15pt;z-index:251659264;visibility:visible;mso-wrap-style:square;mso-wrap-distance-left:9pt;mso-wrap-distance-top:0;mso-wrap-distance-right:9pt;mso-wrap-distance-bottom:0;mso-position-horizontal:absolute;mso-position-horizontal-relative:text;mso-position-vertical:absolute;mso-position-vertical-relative:text;v-text-anchor:middle" o:gfxdata="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" filled="f" strokecolor="red" strokeweight="3pt">
                 <v:stroke joinstyle="miter"/>
               </v:oval>
             </w:pict>
@@ -4851,10 +4907,10 @@
         </w:rPr>
         <w:lastRenderedPageBreak/>
         <w:drawing>
-          <wp:inline distT="0" distB="0" distL="0" distR="0" wp14:anchorId="7F6EE846" wp14:editId="317E6308">
+          <wp:inline distT="0" distB="0" distL="0" distR="0" wp14:anchorId="05AC56B8" wp14:editId="16C6BCC3">
             <wp:extent cx="5943600" cy="3714750"/>
             <wp:effectExtent l="0" t="0" r="0" b="6350"/>
-            <wp:docPr id="1" name="Picture 1" descr="Graphical user interface, text, application, chat or text message&#10;&#10;Description automatically generated"/>
+            <wp:docPr id="13" name="Picture 13" descr="Graphical user interface, text, application, chat or text message&#10;&#10;Description automatically generated"/>
             <wp:cNvGraphicFramePr>
               <a:graphicFrameLocks xmlns:a="http://schemas.openxmlformats.org/drawingml/2006/main" noChangeAspect="1"/>
             </wp:cNvGraphicFramePr>
@@ -4862,7 +4918,7 @@
               <a:graphicData uri="http://schemas.openxmlformats.org/drawingml/2006/picture">
                 <pic:pic xmlns:pic="http://schemas.openxmlformats.org/drawingml/2006/picture">
                   <pic:nvPicPr>
-                    <pic:cNvPr id="1" name="Picture 1" descr="Graphical user interface, text, application, chat or text message&#10;&#10;Description automatically generated"/>
+                    <pic:cNvPr id="13" name="Picture 13" descr="Graphical user interface, text, application, chat or text message&#10;&#10;Description automatically generated"/>
                     <pic:cNvPicPr/>
                   </pic:nvPicPr>
                   <pic:blipFill>
@@ -5332,7 +5388,21 @@
         <w:rPr>
           <w:rFonts w:asciiTheme="minorBidi" w:hAnsiTheme="minorBidi"/>
         </w:rPr>
-        <w:t xml:space="preserve">where it says “Looking for a specific release?” </w:t>
+        <w:t xml:space="preserve">where it </w:t>
+      </w:r>
+      <w:proofErr w:type="gramStart"/>
+      <w:r>
+        <w:rPr>
+          <w:rFonts w:asciiTheme="minorBidi" w:hAnsiTheme="minorBidi"/>
+        </w:rPr>
+        <w:t>says</w:t>
+      </w:r>
+      <w:proofErr w:type="gramEnd"/>
+      <w:r>
+        <w:rPr>
+          <w:rFonts w:asciiTheme="minorBidi" w:hAnsiTheme="minorBidi"/>
+        </w:rPr>
+        <w:t xml:space="preserve"> “Looking for a specific release?” </w:t>
       </w:r>
     </w:p>
     <w:p>
@@ -7421,7 +7491,7 @@
           </mc:Choice>
           <mc:Fallback>
             <w:pict>
-              <v:oval w14:anchorId="65D6F734" id="Oval 15" o:spid="_x0000_s1026" style="position:absolute;margin-left:217pt;margin-top:203.5pt;width:52.15pt;height:14.4pt;z-index:251664384;visibility:visible;mso-wrap-style:square;mso-width-percent:0;mso-height-percent:0;mso-wrap-distance-left:9pt;mso-wrap-distance-top:0;mso-wrap-distance-right:9pt;mso-wrap-distance-bottom:0;mso-position-horizontal:absolute;mso-position-horizontal-relative:text;mso-position-vertical:absolute;mso-position-vertical-relative:text;mso-width-percent:0;mso-height-percent:0;mso-width-relative:margin;mso-height-relative:margin;v-text-anchor:middle" o:gfxdata="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" filled="f" strokecolor="red" strokeweight="3pt">
+              <v:oval w14:anchorId="4886739A" id="Oval 15" o:spid="_x0000_s1026" style="position:absolute;margin-left:217pt;margin-top:203.5pt;width:52.15pt;height:14.4pt;z-index:251664384;visibility:visible;mso-wrap-style:square;mso-width-percent:0;mso-height-percent:0;mso-wrap-distance-left:9pt;mso-wrap-distance-top:0;mso-wrap-distance-right:9pt;mso-wrap-distance-bottom:0;mso-position-horizontal:absolute;mso-position-horizontal-relative:text;mso-position-vertical:absolute;mso-position-vertical-relative:text;mso-width-percent:0;mso-height-percent:0;mso-width-relative:margin;mso-height-relative:margin;v-text-anchor:middle" o:gfxdata="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" filled="f" strokecolor="red" strokeweight="3pt">
                 <v:stroke joinstyle="miter"/>
               </v:oval>
             </w:pict>
@@ -7545,7 +7615,7 @@
           </mc:Choice>
           <mc:Fallback>
             <w:pict>
-              <v:oval w14:anchorId="1340BE29" id="Oval 19" o:spid="_x0000_s1026" style="position:absolute;margin-left:276.8pt;margin-top:131.2pt;width:48.25pt;height:18.15pt;z-index:251663360;visibility:visible;mso-wrap-style:square;mso-wrap-distance-left:9pt;mso-wrap-distance-top:0;mso-wrap-distance-right:9pt;mso-wrap-distance-bottom:0;mso-position-horizontal:absolute;mso-position-horizontal-relative:text;mso-position-vertical:absolute;mso-position-vertical-relative:text;v-text-anchor:middle" o:gfxdata="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" filled="f" strokecolor="red" strokeweight="3pt">
+              <v:oval w14:anchorId="50BA2171" id="Oval 19" o:spid="_x0000_s1026" style="position:absolute;margin-left:276.8pt;margin-top:131.2pt;width:48.25pt;height:18.15pt;z-index:251663360;visibility:visible;mso-wrap-style:square;mso-wrap-distance-left:9pt;mso-wrap-distance-top:0;mso-wrap-distance-right:9pt;mso-wrap-distance-bottom:0;mso-position-horizontal:absolute;mso-position-horizontal-relative:text;mso-position-vertical:absolute;mso-position-vertical-relative:text;v-text-anchor:middle" o:gfxdata="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" filled="f" strokecolor="red" strokeweight="3pt">
                 <v:stroke joinstyle="miter"/>
               </v:oval>
             </w:pict>
@@ -8104,10 +8174,10 @@
           <w:noProof/>
         </w:rPr>
         <w:drawing>
-          <wp:inline distT="0" distB="0" distL="0" distR="0" wp14:anchorId="60171FFD" wp14:editId="56F36241">
+          <wp:inline distT="0" distB="0" distL="0" distR="0" wp14:anchorId="3AFA7BEB" wp14:editId="2B2A607E">
             <wp:extent cx="5943600" cy="3714750"/>
             <wp:effectExtent l="0" t="0" r="0" b="6350"/>
-            <wp:docPr id="13" name="Picture 13" descr="Graphical user interface, text, application, chat or text message&#10;&#10;Description automatically generated"/>
+            <wp:docPr id="22" name="Picture 22" descr="Graphical user interface, text, application, chat or text message&#10;&#10;Description automatically generated"/>
             <wp:cNvGraphicFramePr>
               <a:graphicFrameLocks xmlns:a="http://schemas.openxmlformats.org/drawingml/2006/main" noChangeAspect="1"/>
             </wp:cNvGraphicFramePr>
@@ -8115,11 +8185,11 @@
               <a:graphicData uri="http://schemas.openxmlformats.org/drawingml/2006/picture">
                 <pic:pic xmlns:pic="http://schemas.openxmlformats.org/drawingml/2006/picture">
                   <pic:nvPicPr>
-                    <pic:cNvPr id="13" name="Picture 13" descr="Graphical user interface, text, application, chat or text message&#10;&#10;Description automatically generated"/>
+                    <pic:cNvPr id="22" name="Picture 22" descr="Graphical user interface, text, application, chat or text message&#10;&#10;Description automatically generated"/>
                     <pic:cNvPicPr/>
                   </pic:nvPicPr>
                   <pic:blipFill>
-                    <a:blip r:embed="rId35" cstate="print">
+                    <a:blip r:embed="rId23" cstate="print">
                       <a:extLst>
                         <a:ext uri="{28A0092B-C50C-407E-A947-70E740481C1C}">
                           <a14:useLocalDpi xmlns:a14="http://schemas.microsoft.com/office/drawing/2010/main" val="0"/>
@@ -8255,11 +8325,778 @@
         <w:t xml:space="preserve"> next to learn more about how to navigate the website. And we hope our application serves you well in allowing you to make more informed decisions about your own care.</w:t>
       </w:r>
     </w:p>
+    <w:p>
+      <w:pPr>
+        <w:rPr>
+          <w:rFonts w:asciiTheme="minorBidi" w:hAnsiTheme="minorBidi" w:cstheme="minorBidi"/>
+          <w:color w:val="404040" w:themeColor="text1" w:themeTint="BF"/>
+        </w:rPr>
+      </w:pPr>
+    </w:p>
+    <w:p>
+      <w:pPr>
+        <w:rPr>
+          <w:rFonts w:asciiTheme="minorBidi" w:hAnsiTheme="minorBidi" w:cstheme="minorBidi"/>
+          <w:color w:val="404040" w:themeColor="text1" w:themeTint="BF"/>
+        </w:rPr>
+      </w:pPr>
+    </w:p>
+    <w:p>
+      <w:pPr>
+        <w:rPr>
+          <w:rFonts w:asciiTheme="minorBidi" w:hAnsiTheme="minorBidi" w:cstheme="minorBidi"/>
+          <w:color w:val="404040" w:themeColor="text1" w:themeTint="BF"/>
+        </w:rPr>
+      </w:pPr>
+    </w:p>
+    <w:p>
+      <w:pPr>
+        <w:rPr>
+          <w:rFonts w:asciiTheme="minorBidi" w:hAnsiTheme="minorBidi" w:cstheme="minorBidi"/>
+          <w:color w:val="404040" w:themeColor="text1" w:themeTint="BF"/>
+        </w:rPr>
+      </w:pPr>
+    </w:p>
+    <w:p>
+      <w:pPr>
+        <w:rPr>
+          <w:rFonts w:asciiTheme="minorBidi" w:hAnsiTheme="minorBidi" w:cstheme="minorBidi"/>
+          <w:color w:val="404040" w:themeColor="text1" w:themeTint="BF"/>
+        </w:rPr>
+      </w:pPr>
+    </w:p>
+    <w:p>
+      <w:pPr>
+        <w:rPr>
+          <w:rFonts w:asciiTheme="minorBidi" w:hAnsiTheme="minorBidi"/>
+          <w:b/>
+          <w:bCs/>
+          <w:i/>
+          <w:iCs/>
+          <w:color w:val="404040" w:themeColor="text1" w:themeTint="BF"/>
+          <w:sz w:val="32"/>
+          <w:szCs w:val="32"/>
+        </w:rPr>
+      </w:pPr>
+      <w:r>
+        <w:rPr>
+          <w:rFonts w:asciiTheme="minorBidi" w:hAnsiTheme="minorBidi"/>
+          <w:b/>
+          <w:bCs/>
+          <w:color w:val="404040" w:themeColor="text1" w:themeTint="BF"/>
+          <w:sz w:val="32"/>
+          <w:szCs w:val="32"/>
+        </w:rPr>
+        <w:lastRenderedPageBreak/>
+        <w:t xml:space="preserve">Accessing </w:t>
+      </w:r>
+      <w:proofErr w:type="spellStart"/>
+      <w:r>
+        <w:rPr>
+          <w:rFonts w:asciiTheme="minorBidi" w:hAnsiTheme="minorBidi"/>
+          <w:b/>
+          <w:bCs/>
+          <w:color w:val="404040" w:themeColor="text1" w:themeTint="BF"/>
+          <w:sz w:val="32"/>
+          <w:szCs w:val="32"/>
+        </w:rPr>
+        <w:t>SymCheck</w:t>
+      </w:r>
+      <w:proofErr w:type="spellEnd"/>
+      <w:r>
+        <w:rPr>
+          <w:rFonts w:asciiTheme="minorBidi" w:hAnsiTheme="minorBidi"/>
+          <w:b/>
+          <w:bCs/>
+          <w:color w:val="404040" w:themeColor="text1" w:themeTint="BF"/>
+          <w:sz w:val="32"/>
+          <w:szCs w:val="32"/>
+        </w:rPr>
+        <w:t xml:space="preserve"> via Cloud</w:t>
+      </w:r>
+      <w:r>
+        <w:rPr>
+          <w:rFonts w:asciiTheme="minorBidi" w:hAnsiTheme="minorBidi"/>
+          <w:b/>
+          <w:bCs/>
+          <w:color w:val="404040" w:themeColor="text1" w:themeTint="BF"/>
+          <w:sz w:val="32"/>
+          <w:szCs w:val="32"/>
+        </w:rPr>
+        <w:t>-</w:t>
+      </w:r>
+      <w:r>
+        <w:rPr>
+          <w:rFonts w:asciiTheme="minorBidi" w:hAnsiTheme="minorBidi"/>
+          <w:b/>
+          <w:bCs/>
+          <w:color w:val="404040" w:themeColor="text1" w:themeTint="BF"/>
+          <w:sz w:val="32"/>
+          <w:szCs w:val="32"/>
+        </w:rPr>
+        <w:t>Host</w:t>
+      </w:r>
+      <w:r>
+        <w:rPr>
+          <w:rFonts w:asciiTheme="minorBidi" w:hAnsiTheme="minorBidi"/>
+          <w:b/>
+          <w:bCs/>
+          <w:color w:val="404040" w:themeColor="text1" w:themeTint="BF"/>
+          <w:sz w:val="32"/>
+          <w:szCs w:val="32"/>
+        </w:rPr>
+        <w:t xml:space="preserve">ing – </w:t>
+      </w:r>
+      <w:r>
+        <w:rPr>
+          <w:rFonts w:asciiTheme="minorBidi" w:hAnsiTheme="minorBidi"/>
+          <w:b/>
+          <w:bCs/>
+          <w:i/>
+          <w:iCs/>
+          <w:color w:val="404040" w:themeColor="text1" w:themeTint="BF"/>
+          <w:sz w:val="32"/>
+          <w:szCs w:val="32"/>
+        </w:rPr>
+        <w:t>Coming Soon!</w:t>
+      </w:r>
+    </w:p>
+    <w:p>
+      <w:pPr>
+        <w:rPr>
+          <w:rFonts w:asciiTheme="minorBidi" w:hAnsiTheme="minorBidi"/>
+          <w:color w:val="A6A6A6" w:themeColor="background1" w:themeShade="A6"/>
+          <w:sz w:val="32"/>
+          <w:szCs w:val="32"/>
+        </w:rPr>
+      </w:pPr>
+      <w:r>
+        <w:rPr>
+          <w:rFonts w:asciiTheme="minorBidi" w:hAnsiTheme="minorBidi"/>
+          <w:color w:val="A6A6A6" w:themeColor="background1" w:themeShade="A6"/>
+          <w:sz w:val="32"/>
+          <w:szCs w:val="32"/>
+        </w:rPr>
+        <w:t>____________________________________________________</w:t>
+      </w:r>
+    </w:p>
+    <w:p>
+      <w:pPr>
+        <w:rPr>
+          <w:rFonts w:asciiTheme="minorBidi" w:hAnsiTheme="minorBidi" w:cstheme="minorBidi"/>
+        </w:rPr>
+      </w:pPr>
+    </w:p>
+    <w:p>
+      <w:pPr>
+        <w:rPr>
+          <w:rFonts w:asciiTheme="minorBidi" w:hAnsiTheme="minorBidi" w:cstheme="minorBidi"/>
+          <w:b/>
+          <w:bCs/>
+          <w:i/>
+          <w:iCs/>
+        </w:rPr>
+      </w:pPr>
+      <w:r>
+        <w:rPr>
+          <w:rFonts w:asciiTheme="minorBidi" w:hAnsiTheme="minorBidi" w:cstheme="minorBidi"/>
+          <w:b/>
+          <w:bCs/>
+          <w:i/>
+          <w:iCs/>
+        </w:rPr>
+        <w:t>Updated 03/</w:t>
+      </w:r>
+      <w:r>
+        <w:rPr>
+          <w:rFonts w:asciiTheme="minorBidi" w:hAnsiTheme="minorBidi" w:cstheme="minorBidi"/>
+          <w:b/>
+          <w:bCs/>
+          <w:i/>
+          <w:iCs/>
+        </w:rPr>
+        <w:t>10</w:t>
+      </w:r>
+      <w:r>
+        <w:rPr>
+          <w:rFonts w:asciiTheme="minorBidi" w:hAnsiTheme="minorBidi" w:cstheme="minorBidi"/>
+          <w:b/>
+          <w:bCs/>
+          <w:i/>
+          <w:iCs/>
+        </w:rPr>
+        <w:t>/2021</w:t>
+      </w:r>
+    </w:p>
+    <w:p>
+      <w:pPr>
+        <w:rPr>
+          <w:rFonts w:asciiTheme="minorBidi" w:hAnsiTheme="minorBidi" w:cstheme="minorBidi"/>
+        </w:rPr>
+      </w:pPr>
+    </w:p>
+    <w:p>
+      <w:pPr>
+        <w:rPr>
+          <w:rFonts w:asciiTheme="minorBidi" w:hAnsiTheme="minorBidi" w:cstheme="minorBidi"/>
+        </w:rPr>
+      </w:pPr>
+      <w:r>
+        <w:rPr>
+          <w:rFonts w:asciiTheme="minorBidi" w:hAnsiTheme="minorBidi" w:cstheme="minorBidi"/>
+        </w:rPr>
+        <w:t xml:space="preserve">At this point in time, </w:t>
+      </w:r>
+      <w:r>
+        <w:rPr>
+          <w:rFonts w:asciiTheme="minorBidi" w:hAnsiTheme="minorBidi" w:cstheme="minorBidi"/>
+        </w:rPr>
+        <w:t xml:space="preserve">our team is looking to work on hosting </w:t>
+      </w:r>
+      <w:proofErr w:type="spellStart"/>
+      <w:r>
+        <w:rPr>
+          <w:rFonts w:asciiTheme="minorBidi" w:hAnsiTheme="minorBidi" w:cstheme="minorBidi"/>
+        </w:rPr>
+        <w:t>SymCheck</w:t>
+      </w:r>
+      <w:proofErr w:type="spellEnd"/>
+      <w:r>
+        <w:rPr>
+          <w:rFonts w:asciiTheme="minorBidi" w:hAnsiTheme="minorBidi" w:cstheme="minorBidi"/>
+        </w:rPr>
+        <w:t xml:space="preserve"> </w:t>
+      </w:r>
+      <w:r>
+        <w:rPr>
+          <w:rFonts w:asciiTheme="minorBidi" w:hAnsiTheme="minorBidi" w:cstheme="minorBidi"/>
+        </w:rPr>
+        <w:t xml:space="preserve">on the cloud via </w:t>
+      </w:r>
+      <w:r>
+        <w:rPr>
+          <w:rFonts w:asciiTheme="minorBidi" w:hAnsiTheme="minorBidi" w:cstheme="minorBidi"/>
+        </w:rPr>
+        <w:t>Amazon Web Services or AWS</w:t>
+      </w:r>
+      <w:r>
+        <w:rPr>
+          <w:rFonts w:asciiTheme="minorBidi" w:hAnsiTheme="minorBidi" w:cstheme="minorBidi"/>
+        </w:rPr>
+        <w:t xml:space="preserve">, </w:t>
+      </w:r>
+      <w:r>
+        <w:rPr>
+          <w:rFonts w:asciiTheme="minorBidi" w:hAnsiTheme="minorBidi" w:cstheme="minorBidi"/>
+        </w:rPr>
+        <w:t>so that it can be</w:t>
+      </w:r>
+      <w:r>
+        <w:rPr>
+          <w:rFonts w:asciiTheme="minorBidi" w:hAnsiTheme="minorBidi" w:cstheme="minorBidi"/>
+        </w:rPr>
+        <w:t xml:space="preserve"> accessed </w:t>
+      </w:r>
+      <w:r>
+        <w:rPr>
+          <w:rFonts w:asciiTheme="minorBidi" w:hAnsiTheme="minorBidi" w:cstheme="minorBidi"/>
+          <w:b/>
+          <w:bCs/>
+        </w:rPr>
+        <w:t>without any installation</w:t>
+      </w:r>
+      <w:r>
+        <w:rPr>
+          <w:rFonts w:asciiTheme="minorBidi" w:hAnsiTheme="minorBidi" w:cstheme="minorBidi"/>
+        </w:rPr>
+        <w:t xml:space="preserve"> at</w:t>
+      </w:r>
+      <w:r>
+        <w:rPr>
+          <w:rFonts w:ascii="Arial" w:hAnsi="Arial" w:cs="Arial"/>
+        </w:rPr>
+        <w:t xml:space="preserve">: </w:t>
+      </w:r>
+      <w:r>
+        <w:rPr>
+          <w:rFonts w:ascii="Arial" w:hAnsi="Arial" w:cs="Arial"/>
+        </w:rPr>
+        <w:t>[</w:t>
+      </w:r>
+      <w:proofErr w:type="spellStart"/>
+      <w:r>
+        <w:rPr>
+          <w:rFonts w:ascii="Arial" w:hAnsi="Arial" w:cs="Arial"/>
+          <w:i/>
+          <w:iCs/>
+        </w:rPr>
+        <w:t>SymCheck</w:t>
+      </w:r>
+      <w:proofErr w:type="spellEnd"/>
+      <w:r>
+        <w:rPr>
+          <w:rFonts w:ascii="Arial" w:hAnsi="Arial" w:cs="Arial"/>
+          <w:i/>
+          <w:iCs/>
+        </w:rPr>
+        <w:t xml:space="preserve"> cloud domain coming soon!!!</w:t>
+      </w:r>
+      <w:r>
+        <w:rPr>
+          <w:rFonts w:ascii="Arial" w:hAnsi="Arial" w:cs="Arial"/>
+        </w:rPr>
+        <w:t>]</w:t>
+      </w:r>
+      <w:r>
+        <w:rPr>
+          <w:rFonts w:ascii="Arial" w:hAnsi="Arial" w:cs="Arial"/>
+        </w:rPr>
+        <w:t xml:space="preserve"> </w:t>
+      </w:r>
+      <w:r>
+        <w:rPr>
+          <w:rFonts w:asciiTheme="minorBidi" w:hAnsiTheme="minorBidi" w:cstheme="minorBidi"/>
+        </w:rPr>
+        <w:t xml:space="preserve">or by simply navigating to the </w:t>
+      </w:r>
+      <w:proofErr w:type="spellStart"/>
+      <w:r>
+        <w:rPr>
+          <w:rFonts w:asciiTheme="minorBidi" w:hAnsiTheme="minorBidi" w:cstheme="minorBidi"/>
+        </w:rPr>
+        <w:t>SymCheck</w:t>
+      </w:r>
+      <w:proofErr w:type="spellEnd"/>
+      <w:r>
+        <w:rPr>
+          <w:rFonts w:asciiTheme="minorBidi" w:hAnsiTheme="minorBidi" w:cstheme="minorBidi"/>
+        </w:rPr>
+        <w:t xml:space="preserve"> wiki page on GitHub at: </w:t>
+      </w:r>
+      <w:hyperlink r:id="rId35" w:history="1">
+        <w:r>
+          <w:rPr>
+            <w:rStyle w:val="Hyperlink"/>
+            <w:rFonts w:asciiTheme="minorBidi" w:hAnsiTheme="minorBidi" w:cstheme="minorBidi"/>
+          </w:rPr>
+          <w:t>https://github.com/jazzymaya/HiddenAgility/wiki</w:t>
+        </w:r>
+      </w:hyperlink>
+      <w:r>
+        <w:rPr>
+          <w:rFonts w:asciiTheme="minorBidi" w:hAnsiTheme="minorBidi" w:cstheme="minorBidi"/>
+        </w:rPr>
+        <w:t xml:space="preserve"> and clicking </w:t>
+      </w:r>
+      <w:r>
+        <w:rPr>
+          <w:rFonts w:asciiTheme="minorBidi" w:hAnsiTheme="minorBidi" w:cstheme="minorBidi"/>
+        </w:rPr>
+        <w:t>a</w:t>
+      </w:r>
+      <w:r>
+        <w:rPr>
+          <w:rFonts w:asciiTheme="minorBidi" w:hAnsiTheme="minorBidi" w:cstheme="minorBidi"/>
+        </w:rPr>
+        <w:t xml:space="preserve"> hyperlink to the website under the “Project Description” section.</w:t>
+      </w:r>
+    </w:p>
+    <w:p>
+      <w:pPr>
+        <w:rPr>
+          <w:rFonts w:asciiTheme="minorBidi" w:hAnsiTheme="minorBidi" w:cstheme="minorBidi"/>
+        </w:rPr>
+      </w:pPr>
+    </w:p>
+    <w:p>
+      <w:pPr>
+        <w:rPr>
+          <w:rFonts w:asciiTheme="minorBidi" w:hAnsiTheme="minorBidi" w:cstheme="minorBidi"/>
+        </w:rPr>
+      </w:pPr>
+      <w:r>
+        <w:rPr>
+          <w:rFonts w:asciiTheme="minorBidi" w:hAnsiTheme="minorBidi" w:cstheme="minorBidi"/>
+        </w:rPr>
+        <w:t xml:space="preserve">In the future, </w:t>
+      </w:r>
+      <w:r>
+        <w:rPr>
+          <w:rFonts w:asciiTheme="minorBidi" w:hAnsiTheme="minorBidi" w:cstheme="minorBidi"/>
+        </w:rPr>
+        <w:t xml:space="preserve">a link to the cloud-hosted </w:t>
+      </w:r>
+      <w:proofErr w:type="spellStart"/>
+      <w:r>
+        <w:rPr>
+          <w:rFonts w:asciiTheme="minorBidi" w:hAnsiTheme="minorBidi" w:cstheme="minorBidi"/>
+        </w:rPr>
+        <w:t>SymCheck</w:t>
+      </w:r>
+      <w:proofErr w:type="spellEnd"/>
+      <w:r>
+        <w:rPr>
+          <w:rFonts w:asciiTheme="minorBidi" w:hAnsiTheme="minorBidi" w:cstheme="minorBidi"/>
+        </w:rPr>
+        <w:t xml:space="preserve"> website will be accessible from</w:t>
+      </w:r>
+      <w:r>
+        <w:rPr>
+          <w:rFonts w:asciiTheme="minorBidi" w:hAnsiTheme="minorBidi" w:cstheme="minorBidi"/>
+        </w:rPr>
+        <w:t xml:space="preserve"> said section</w:t>
+      </w:r>
+      <w:r>
+        <w:rPr>
+          <w:rFonts w:asciiTheme="minorBidi" w:hAnsiTheme="minorBidi" w:cstheme="minorBidi"/>
+        </w:rPr>
+        <w:t xml:space="preserve"> as shown below:</w:t>
+      </w:r>
+    </w:p>
+    <w:p>
+      <w:pPr>
+        <w:rPr>
+          <w:rFonts w:asciiTheme="minorBidi" w:hAnsiTheme="minorBidi" w:cstheme="minorBidi"/>
+        </w:rPr>
+      </w:pPr>
+    </w:p>
+    <w:p>
+      <w:pPr>
+        <w:jc w:val="center"/>
+        <w:rPr>
+          <w:rFonts w:asciiTheme="minorBidi" w:hAnsiTheme="minorBidi"/>
+          <w:b/>
+          <w:bCs/>
+          <w:color w:val="404040" w:themeColor="text1" w:themeTint="BF"/>
+          <w:sz w:val="32"/>
+          <w:szCs w:val="32"/>
+        </w:rPr>
+      </w:pPr>
+      <w:r>
+        <w:rPr>
+          <w:rFonts w:asciiTheme="minorBidi" w:hAnsiTheme="minorBidi"/>
+          <w:noProof/>
+        </w:rPr>
+        <mc:AlternateContent>
+          <mc:Choice Requires="wps">
+            <w:drawing>
+              <wp:anchor distT="0" distB="0" distL="114300" distR="114300" simplePos="0" relativeHeight="251668480" behindDoc="0" locked="0" layoutInCell="1" allowOverlap="1" wp14:anchorId="3B6D52EC" wp14:editId="03F5BDC0">
+                <wp:simplePos x="0" y="0"/>
+                <wp:positionH relativeFrom="column">
+                  <wp:posOffset>706036</wp:posOffset>
+                </wp:positionH>
+                <wp:positionV relativeFrom="paragraph">
+                  <wp:posOffset>1714032</wp:posOffset>
+                </wp:positionV>
+                <wp:extent cx="3273111" cy="865533"/>
+                <wp:effectExtent l="12700" t="12700" r="16510" b="10795"/>
+                <wp:wrapNone/>
+                <wp:docPr id="25" name="Rounded Rectangle 25"/>
+                <wp:cNvGraphicFramePr/>
+                <a:graphic xmlns:a="http://schemas.openxmlformats.org/drawingml/2006/main">
+                  <a:graphicData uri="http://schemas.microsoft.com/office/word/2010/wordprocessingShape">
+                    <wps:wsp>
+                      <wps:cNvSpPr/>
+                      <wps:spPr>
+                        <a:xfrm>
+                          <a:off x="0" y="0"/>
+                          <a:ext cx="3273111" cy="865533"/>
+                        </a:xfrm>
+                        <a:prstGeom prst="roundRect">
+                          <a:avLst/>
+                        </a:prstGeom>
+                        <a:noFill/>
+                        <a:ln w="28575">
+                          <a:solidFill>
+                            <a:srgbClr val="FF0000"/>
+                          </a:solidFill>
+                        </a:ln>
+                      </wps:spPr>
+                      <wps:style>
+                        <a:lnRef idx="2">
+                          <a:schemeClr val="accent1">
+                            <a:shade val="50000"/>
+                          </a:schemeClr>
+                        </a:lnRef>
+                        <a:fillRef idx="1">
+                          <a:schemeClr val="accent1"/>
+                        </a:fillRef>
+                        <a:effectRef idx="0">
+                          <a:schemeClr val="accent1"/>
+                        </a:effectRef>
+                        <a:fontRef idx="minor">
+                          <a:schemeClr val="lt1"/>
+                        </a:fontRef>
+                      </wps:style>
+                      <wps:bodyPr rot="0" spcFirstLastPara="0" vertOverflow="overflow" horzOverflow="overflow" vert="horz" wrap="square" lIns="91440" tIns="45720" rIns="91440" bIns="45720" numCol="1" spcCol="0" rtlCol="0" fromWordArt="0" anchor="ctr" anchorCtr="0" forceAA="0" compatLnSpc="1">
+                        <a:prstTxWarp prst="textNoShape">
+                          <a:avLst/>
+                        </a:prstTxWarp>
+                        <a:noAutofit/>
+                      </wps:bodyPr>
+                    </wps:wsp>
+                  </a:graphicData>
+                </a:graphic>
+                <wp14:sizeRelH relativeFrom="margin">
+                  <wp14:pctWidth>0</wp14:pctWidth>
+                </wp14:sizeRelH>
+                <wp14:sizeRelV relativeFrom="margin">
+                  <wp14:pctHeight>0</wp14:pctHeight>
+                </wp14:sizeRelV>
+              </wp:anchor>
+            </w:drawing>
+          </mc:Choice>
+          <mc:Fallback>
+            <w:pict>
+              <v:roundrect w14:anchorId="2C471EF4" id="Rounded Rectangle 25" o:spid="_x0000_s1026" style="position:absolute;margin-left:55.6pt;margin-top:134.95pt;width:257.75pt;height:68.15pt;z-index:251668480;visibility:visible;mso-wrap-style:square;mso-width-percent:0;mso-height-percent:0;mso-wrap-distance-left:9pt;mso-wrap-distance-top:0;mso-wrap-distance-right:9pt;mso-wrap-distance-bottom:0;mso-position-horizontal:absolute;mso-position-horizontal-relative:text;mso-position-vertical:absolute;mso-position-vertical-relative:text;mso-width-percent:0;mso-height-percent:0;mso-width-relative:margin;mso-height-relative:margin;v-text-anchor:middle" arcsize="10923f" o:gfxdata="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" filled="f" strokecolor="red" strokeweight="2.25pt">
+                <v:stroke joinstyle="miter"/>
+              </v:roundrect>
+            </w:pict>
+          </mc:Fallback>
+        </mc:AlternateContent>
+      </w:r>
+      <w:r>
+        <w:rPr>
+          <w:rFonts w:asciiTheme="minorBidi" w:hAnsiTheme="minorBidi" w:cstheme="minorBidi"/>
+          <w:noProof/>
+        </w:rPr>
+        <mc:AlternateContent>
+          <mc:Choice Requires="wps">
+            <w:drawing>
+              <wp:anchor distT="0" distB="0" distL="114300" distR="114300" simplePos="0" relativeHeight="251666432" behindDoc="0" locked="0" layoutInCell="1" allowOverlap="1" wp14:anchorId="3B4710A8" wp14:editId="185A97BD">
+                <wp:simplePos x="0" y="0"/>
+                <wp:positionH relativeFrom="column">
+                  <wp:posOffset>1952032</wp:posOffset>
+                </wp:positionH>
+                <wp:positionV relativeFrom="paragraph">
+                  <wp:posOffset>2397320</wp:posOffset>
+                </wp:positionV>
+                <wp:extent cx="1094887" cy="182608"/>
+                <wp:effectExtent l="12700" t="12700" r="22860" b="20955"/>
+                <wp:wrapNone/>
+                <wp:docPr id="24" name="Oval 24"/>
+                <wp:cNvGraphicFramePr/>
+                <a:graphic xmlns:a="http://schemas.openxmlformats.org/drawingml/2006/main">
+                  <a:graphicData uri="http://schemas.microsoft.com/office/word/2010/wordprocessingShape">
+                    <wps:wsp>
+                      <wps:cNvSpPr/>
+                      <wps:spPr>
+                        <a:xfrm>
+                          <a:off x="0" y="0"/>
+                          <a:ext cx="1094887" cy="182608"/>
+                        </a:xfrm>
+                        <a:prstGeom prst="ellipse">
+                          <a:avLst/>
+                        </a:prstGeom>
+                        <a:noFill/>
+                        <a:ln w="38100">
+                          <a:solidFill>
+                            <a:srgbClr val="FF0000"/>
+                          </a:solidFill>
+                        </a:ln>
+                      </wps:spPr>
+                      <wps:style>
+                        <a:lnRef idx="2">
+                          <a:schemeClr val="accent1">
+                            <a:shade val="50000"/>
+                          </a:schemeClr>
+                        </a:lnRef>
+                        <a:fillRef idx="1">
+                          <a:schemeClr val="accent1"/>
+                        </a:fillRef>
+                        <a:effectRef idx="0">
+                          <a:schemeClr val="accent1"/>
+                        </a:effectRef>
+                        <a:fontRef idx="minor">
+                          <a:schemeClr val="lt1"/>
+                        </a:fontRef>
+                      </wps:style>
+                      <wps:bodyPr rot="0" spcFirstLastPara="0" vertOverflow="overflow" horzOverflow="overflow" vert="horz" wrap="square" lIns="91440" tIns="45720" rIns="91440" bIns="45720" numCol="1" spcCol="0" rtlCol="0" fromWordArt="0" anchor="ctr" anchorCtr="0" forceAA="0" compatLnSpc="1">
+                        <a:prstTxWarp prst="textNoShape">
+                          <a:avLst/>
+                        </a:prstTxWarp>
+                        <a:noAutofit/>
+                      </wps:bodyPr>
+                    </wps:wsp>
+                  </a:graphicData>
+                </a:graphic>
+                <wp14:sizeRelH relativeFrom="margin">
+                  <wp14:pctWidth>0</wp14:pctWidth>
+                </wp14:sizeRelH>
+                <wp14:sizeRelV relativeFrom="margin">
+                  <wp14:pctHeight>0</wp14:pctHeight>
+                </wp14:sizeRelV>
+              </wp:anchor>
+            </w:drawing>
+          </mc:Choice>
+          <mc:Fallback>
+            <w:pict>
+              <v:oval w14:anchorId="7F76320D" id="Oval 24" o:spid="_x0000_s1026" style="position:absolute;margin-left:153.7pt;margin-top:188.75pt;width:86.2pt;height:14.4pt;z-index:251666432;visibility:visible;mso-wrap-style:square;mso-width-percent:0;mso-height-percent:0;mso-wrap-distance-left:9pt;mso-wrap-distance-top:0;mso-wrap-distance-right:9pt;mso-wrap-distance-bottom:0;mso-position-horizontal:absolute;mso-position-horizontal-relative:text;mso-position-vertical:absolute;mso-position-vertical-relative:text;mso-width-percent:0;mso-height-percent:0;mso-width-relative:margin;mso-height-relative:margin;v-text-anchor:middle" o:gfxdata="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" filled="f" strokecolor="red" strokeweight="3pt">
+                <v:stroke joinstyle="miter"/>
+              </v:oval>
+            </w:pict>
+          </mc:Fallback>
+        </mc:AlternateContent>
+      </w:r>
+      <w:r>
+        <w:rPr>
+          <w:rFonts w:asciiTheme="minorBidi" w:hAnsiTheme="minorBidi"/>
+          <w:b/>
+          <w:bCs/>
+          <w:noProof/>
+          <w:color w:val="404040" w:themeColor="text1" w:themeTint="BF"/>
+          <w:sz w:val="32"/>
+          <w:szCs w:val="32"/>
+        </w:rPr>
+        <w:drawing>
+          <wp:inline distT="0" distB="0" distL="0" distR="0" wp14:anchorId="6298B3BA" wp14:editId="00EFD1D2">
+            <wp:extent cx="5943600" cy="3714750"/>
+            <wp:effectExtent l="0" t="0" r="0" b="6350"/>
+            <wp:docPr id="23" name="Picture 23" descr="Graphical user interface, application, website&#10;&#10;Description automatically generated"/>
+            <wp:cNvGraphicFramePr>
+              <a:graphicFrameLocks xmlns:a="http://schemas.openxmlformats.org/drawingml/2006/main" noChangeAspect="1"/>
+            </wp:cNvGraphicFramePr>
+            <a:graphic xmlns:a="http://schemas.openxmlformats.org/drawingml/2006/main">
+              <a:graphicData uri="http://schemas.openxmlformats.org/drawingml/2006/picture">
+                <pic:pic xmlns:pic="http://schemas.openxmlformats.org/drawingml/2006/picture">
+                  <pic:nvPicPr>
+                    <pic:cNvPr id="23" name="Picture 23" descr="Graphical user interface, application, website&#10;&#10;Description automatically generated"/>
+                    <pic:cNvPicPr/>
+                  </pic:nvPicPr>
+                  <pic:blipFill>
+                    <a:blip r:embed="rId36" cstate="print">
+                      <a:extLst>
+                        <a:ext uri="{28A0092B-C50C-407E-A947-70E740481C1C}">
+                          <a14:useLocalDpi xmlns:a14="http://schemas.microsoft.com/office/drawing/2010/main" val="0"/>
+                        </a:ext>
+                      </a:extLst>
+                    </a:blip>
+                    <a:stretch>
+                      <a:fillRect/>
+                    </a:stretch>
+                  </pic:blipFill>
+                  <pic:spPr>
+                    <a:xfrm>
+                      <a:off x="0" y="0"/>
+                      <a:ext cx="5943600" cy="3714750"/>
+                    </a:xfrm>
+                    <a:prstGeom prst="rect">
+                      <a:avLst/>
+                    </a:prstGeom>
+                  </pic:spPr>
+                </pic:pic>
+              </a:graphicData>
+            </a:graphic>
+          </wp:inline>
+        </w:drawing>
+      </w:r>
+    </w:p>
+    <w:p>
+      <w:pPr>
+        <w:rPr>
+          <w:rFonts w:asciiTheme="minorBidi" w:hAnsiTheme="minorBidi"/>
+          <w:color w:val="404040" w:themeColor="text1" w:themeTint="BF"/>
+          <w:sz w:val="20"/>
+          <w:szCs w:val="20"/>
+        </w:rPr>
+      </w:pPr>
+    </w:p>
+    <w:p>
+      <w:pPr>
+        <w:rPr>
+          <w:rFonts w:asciiTheme="minorBidi" w:hAnsiTheme="minorBidi"/>
+          <w:sz w:val="20"/>
+          <w:szCs w:val="20"/>
+        </w:rPr>
+      </w:pPr>
+      <w:r>
+        <w:rPr>
+          <w:rFonts w:asciiTheme="minorBidi" w:hAnsiTheme="minorBidi"/>
+          <w:sz w:val="20"/>
+          <w:szCs w:val="20"/>
+        </w:rPr>
+        <w:t>***</w:t>
+      </w:r>
+      <w:r>
+        <w:rPr>
+          <w:rFonts w:asciiTheme="minorBidi" w:hAnsiTheme="minorBidi"/>
+          <w:sz w:val="20"/>
+          <w:szCs w:val="20"/>
+        </w:rPr>
+        <w:t xml:space="preserve">This screenshot </w:t>
+      </w:r>
+      <w:r>
+        <w:rPr>
+          <w:rFonts w:asciiTheme="minorBidi" w:hAnsiTheme="minorBidi"/>
+          <w:sz w:val="20"/>
+          <w:szCs w:val="20"/>
+        </w:rPr>
+        <w:t xml:space="preserve">is for sample purposes only, and will be updated </w:t>
+      </w:r>
+      <w:r>
+        <w:rPr>
+          <w:rFonts w:asciiTheme="minorBidi" w:hAnsiTheme="minorBidi"/>
+          <w:sz w:val="20"/>
+          <w:szCs w:val="20"/>
+        </w:rPr>
+        <w:t>to show</w:t>
+      </w:r>
+      <w:r>
+        <w:rPr>
+          <w:rFonts w:asciiTheme="minorBidi" w:hAnsiTheme="minorBidi"/>
+          <w:sz w:val="20"/>
+          <w:szCs w:val="20"/>
+        </w:rPr>
+        <w:t xml:space="preserve"> </w:t>
+      </w:r>
+      <w:r>
+        <w:rPr>
+          <w:rFonts w:asciiTheme="minorBidi" w:hAnsiTheme="minorBidi"/>
+          <w:sz w:val="20"/>
+          <w:szCs w:val="20"/>
+        </w:rPr>
+        <w:t xml:space="preserve">a working link to </w:t>
+      </w:r>
+      <w:r>
+        <w:rPr>
+          <w:rFonts w:asciiTheme="minorBidi" w:hAnsiTheme="minorBidi"/>
+          <w:sz w:val="20"/>
+          <w:szCs w:val="20"/>
+        </w:rPr>
+        <w:t>a</w:t>
+      </w:r>
+      <w:r>
+        <w:rPr>
+          <w:rFonts w:asciiTheme="minorBidi" w:hAnsiTheme="minorBidi"/>
+          <w:sz w:val="20"/>
+          <w:szCs w:val="20"/>
+        </w:rPr>
+        <w:t xml:space="preserve"> cloud-hosted </w:t>
+      </w:r>
+      <w:proofErr w:type="spellStart"/>
+      <w:r>
+        <w:rPr>
+          <w:rFonts w:asciiTheme="minorBidi" w:hAnsiTheme="minorBidi"/>
+          <w:sz w:val="20"/>
+          <w:szCs w:val="20"/>
+        </w:rPr>
+        <w:t>SymCheck</w:t>
+      </w:r>
+      <w:proofErr w:type="spellEnd"/>
+      <w:r>
+        <w:rPr>
+          <w:rFonts w:asciiTheme="minorBidi" w:hAnsiTheme="minorBidi"/>
+          <w:sz w:val="20"/>
+          <w:szCs w:val="20"/>
+        </w:rPr>
+        <w:t xml:space="preserve"> instance in a future sprint</w:t>
+      </w:r>
+    </w:p>
     <w:sectPr>
-      <w:headerReference w:type="default" r:id="rId36"/>
-      <w:footerReference w:type="even" r:id="rId37"/>
-      <w:footerReference w:type="default" r:id="rId38"/>
-      <w:headerReference w:type="first" r:id="rId39"/>
+      <w:headerReference w:type="default" r:id="rId37"/>
+      <w:footerReference w:type="even" r:id="rId38"/>
+      <w:footerReference w:type="default" r:id="rId39"/>
+      <w:headerReference w:type="first" r:id="rId40"/>
       <w:pgSz w:w="12240" w:h="15840"/>
       <w:pgMar w:top="1440" w:right="1440" w:bottom="1440" w:left="1440" w:header="720" w:footer="720" w:gutter="0"/>
       <w:cols w:space="720"/>

</xml_diff>

<commit_message>
Updated user and installation manuals with extended AWS URL date
</commit_message>
<xml_diff>
--- a/ProjectDocs/Artifacts/SymCheck Installation Manual.docx
+++ b/ProjectDocs/Artifacts/SymCheck Installation Manual.docx
@@ -142,12 +142,14 @@
         </w:rPr>
         <w:t xml:space="preserve">he/she may have to a webpage, </w:t>
       </w:r>
+      <w:proofErr w:type="gramStart"/>
       <w:r>
         <w:rPr>
           <w:rFonts w:asciiTheme="minorBidi" w:hAnsiTheme="minorBidi"/>
         </w:rPr>
         <w:t>in order to</w:t>
       </w:r>
+      <w:proofErr w:type="gramEnd"/>
       <w:r>
         <w:rPr>
           <w:rFonts w:asciiTheme="minorBidi" w:hAnsiTheme="minorBidi"/>
@@ -688,7 +690,32 @@
           <w:sz w:val="16"/>
           <w:szCs w:val="16"/>
         </w:rPr>
-        <w:t>*Please note that after April 30, 2021</w:t>
+        <w:t xml:space="preserve">*Please note that after </w:t>
+      </w:r>
+      <w:r>
+        <w:rPr>
+          <w:rFonts w:asciiTheme="minorBidi" w:hAnsiTheme="minorBidi" w:cstheme="minorBidi"/>
+          <w:sz w:val="16"/>
+          <w:szCs w:val="16"/>
+        </w:rPr>
+        <w:t>May 10</w:t>
+      </w:r>
+      <w:r>
+        <w:rPr>
+          <w:rFonts w:asciiTheme="minorBidi" w:hAnsiTheme="minorBidi" w:cstheme="minorBidi"/>
+          <w:sz w:val="16"/>
+          <w:szCs w:val="16"/>
+          <w:vertAlign w:val="superscript"/>
+        </w:rPr>
+        <w:t>th</w:t>
+      </w:r>
+      <w:r>
+        <w:rPr>
+          <w:rFonts w:asciiTheme="minorBidi" w:hAnsiTheme="minorBidi" w:cstheme="minorBidi"/>
+          <w:sz w:val="16"/>
+          <w:szCs w:val="16"/>
+        </w:rPr>
+        <w:t>, 2021</w:t>
       </w:r>
       <w:r>
         <w:rPr>
@@ -1500,7 +1527,21 @@
         <w:rPr>
           <w:rFonts w:asciiTheme="minorBidi" w:hAnsiTheme="minorBidi"/>
         </w:rPr>
-        <w:t>This is the most recent version of Django, a Python-based web framework used for the SymCheck application, available for use. This framework must also be installed on the user’s computer in order to run the server used to access the SymCheck application via localhost.</w:t>
+        <w:t xml:space="preserve">This is the most recent version of Django, a Python-based web framework used for the SymCheck application, available for use. This framework must also be installed on the user’s computer </w:t>
+      </w:r>
+      <w:proofErr w:type="gramStart"/>
+      <w:r>
+        <w:rPr>
+          <w:rFonts w:asciiTheme="minorBidi" w:hAnsiTheme="minorBidi"/>
+        </w:rPr>
+        <w:t>in order to</w:t>
+      </w:r>
+      <w:proofErr w:type="gramEnd"/>
+      <w:r>
+        <w:rPr>
+          <w:rFonts w:asciiTheme="minorBidi" w:hAnsiTheme="minorBidi"/>
+        </w:rPr>
+        <w:t xml:space="preserve"> run the server used to access the SymCheck application via localhost.</w:t>
       </w:r>
     </w:p>
     <w:p>
@@ -1850,7 +1891,21 @@
         <w:rPr>
           <w:rFonts w:asciiTheme="minorBidi" w:hAnsiTheme="minorBidi"/>
         </w:rPr>
-        <w:t xml:space="preserve">Python is installed on all new Macs but </w:t>
+        <w:t xml:space="preserve">Python is installed on all new </w:t>
+      </w:r>
+      <w:proofErr w:type="gramStart"/>
+      <w:r>
+        <w:rPr>
+          <w:rFonts w:asciiTheme="minorBidi" w:hAnsiTheme="minorBidi"/>
+        </w:rPr>
+        <w:t>Macs</w:t>
+      </w:r>
+      <w:proofErr w:type="gramEnd"/>
+      <w:r>
+        <w:rPr>
+          <w:rFonts w:asciiTheme="minorBidi" w:hAnsiTheme="minorBidi"/>
+        </w:rPr>
+        <w:t xml:space="preserve"> but </w:t>
       </w:r>
       <w:r>
         <w:rPr>
@@ -2251,7 +2306,23 @@
           <w:rFonts w:ascii="Courier New" w:hAnsi="Courier New" w:cs="Courier New"/>
           <w:highlight w:val="lightGray"/>
         </w:rPr>
-        <w:t>PATH="~/.pyenv/versions/3.</w:t>
+        <w:t>PATH="~</w:t>
+      </w:r>
+      <w:proofErr w:type="gramStart"/>
+      <w:r>
+        <w:rPr>
+          <w:rFonts w:ascii="Courier New" w:hAnsi="Courier New" w:cs="Courier New"/>
+          <w:highlight w:val="lightGray"/>
+        </w:rPr>
+        <w:t>/.pyenv</w:t>
+      </w:r>
+      <w:proofErr w:type="gramEnd"/>
+      <w:r>
+        <w:rPr>
+          <w:rFonts w:ascii="Courier New" w:hAnsi="Courier New" w:cs="Courier New"/>
+          <w:highlight w:val="lightGray"/>
+        </w:rPr>
+        <w:t>/versions/3.</w:t>
       </w:r>
       <w:r>
         <w:rPr>
@@ -2357,7 +2428,21 @@
         <w:rPr>
           <w:rFonts w:asciiTheme="minorBidi" w:hAnsiTheme="minorBidi" w:cstheme="minorBidi"/>
         </w:rPr>
-        <w:t xml:space="preserve">Now, in the event that you have </w:t>
+        <w:t xml:space="preserve">Now, </w:t>
+      </w:r>
+      <w:proofErr w:type="gramStart"/>
+      <w:r>
+        <w:rPr>
+          <w:rFonts w:asciiTheme="minorBidi" w:hAnsiTheme="minorBidi" w:cstheme="minorBidi"/>
+        </w:rPr>
+        <w:t>in the event that</w:t>
+      </w:r>
+      <w:proofErr w:type="gramEnd"/>
+      <w:r>
+        <w:rPr>
+          <w:rFonts w:asciiTheme="minorBidi" w:hAnsiTheme="minorBidi" w:cstheme="minorBidi"/>
+        </w:rPr>
+        <w:t xml:space="preserve"> you have </w:t>
       </w:r>
       <w:r>
         <w:rPr>
@@ -2682,7 +2767,23 @@
           <w:rFonts w:ascii="Courier New" w:hAnsi="Courier New" w:cs="Courier New"/>
           <w:highlight w:val="lightGray"/>
         </w:rPr>
-        <w:t>&gt;&gt;&gt;quit()</w:t>
+        <w:t>&gt;&gt;&gt;</w:t>
+      </w:r>
+      <w:proofErr w:type="gramStart"/>
+      <w:r>
+        <w:rPr>
+          <w:rFonts w:ascii="Courier New" w:hAnsi="Courier New" w:cs="Courier New"/>
+          <w:highlight w:val="lightGray"/>
+        </w:rPr>
+        <w:t>quit(</w:t>
+      </w:r>
+      <w:proofErr w:type="gramEnd"/>
+      <w:r>
+        <w:rPr>
+          <w:rFonts w:ascii="Courier New" w:hAnsi="Courier New" w:cs="Courier New"/>
+          <w:highlight w:val="lightGray"/>
+        </w:rPr>
+        <w:t>)</w:t>
       </w:r>
     </w:p>
     <w:p>
@@ -3162,7 +3263,21 @@
         <w:rPr>
           <w:rFonts w:asciiTheme="minorBidi" w:hAnsiTheme="minorBidi" w:cstheme="minorBidi"/>
         </w:rPr>
-        <w:t xml:space="preserve"> for now, and navigate to </w:t>
+        <w:t xml:space="preserve"> for </w:t>
+      </w:r>
+      <w:proofErr w:type="gramStart"/>
+      <w:r>
+        <w:rPr>
+          <w:rFonts w:asciiTheme="minorBidi" w:hAnsiTheme="minorBidi" w:cstheme="minorBidi"/>
+        </w:rPr>
+        <w:t>now, and</w:t>
+      </w:r>
+      <w:proofErr w:type="gramEnd"/>
+      <w:r>
+        <w:rPr>
+          <w:rFonts w:asciiTheme="minorBidi" w:hAnsiTheme="minorBidi" w:cstheme="minorBidi"/>
+        </w:rPr>
+        <w:t xml:space="preserve"> navigate to </w:t>
       </w:r>
       <w:r>
         <w:rPr>
@@ -3250,11 +3365,19 @@
           <w:rFonts w:asciiTheme="minorBidi" w:hAnsiTheme="minorBidi" w:cstheme="minorBidi"/>
         </w:rPr>
       </w:pPr>
-      <w:r>
-        <w:rPr>
-          <w:rFonts w:asciiTheme="minorBidi" w:hAnsiTheme="minorBidi" w:cstheme="minorBidi"/>
-        </w:rPr>
-        <w:t xml:space="preserve">In order to run the SymCheck application, you will need to have a copy of the application’s files on your local machine. This can be done by navigating to HiddenAgility’s GitHub repository </w:t>
+      <w:proofErr w:type="gramStart"/>
+      <w:r>
+        <w:rPr>
+          <w:rFonts w:asciiTheme="minorBidi" w:hAnsiTheme="minorBidi" w:cstheme="minorBidi"/>
+        </w:rPr>
+        <w:t>In order to</w:t>
+      </w:r>
+      <w:proofErr w:type="gramEnd"/>
+      <w:r>
+        <w:rPr>
+          <w:rFonts w:asciiTheme="minorBidi" w:hAnsiTheme="minorBidi" w:cstheme="minorBidi"/>
+        </w:rPr>
+        <w:t xml:space="preserve"> run the SymCheck application, you will need to have a copy of the application’s files on your local machine. This can be done by navigating to HiddenAgility’s GitHub repository </w:t>
       </w:r>
       <w:r>
         <w:rPr>
@@ -3841,12 +3964,14 @@
         </w:rPr>
         <w:t xml:space="preserve">back </w:t>
       </w:r>
+      <w:proofErr w:type="gramStart"/>
       <w:r>
         <w:rPr>
           <w:rFonts w:asciiTheme="minorBidi" w:hAnsiTheme="minorBidi" w:cstheme="minorBidi"/>
         </w:rPr>
         <w:t>to</w:t>
       </w:r>
+      <w:proofErr w:type="gramEnd"/>
       <w:r>
         <w:rPr>
           <w:rFonts w:asciiTheme="minorBidi" w:hAnsiTheme="minorBidi" w:cstheme="minorBidi"/>
@@ -4015,7 +4140,27 @@
           <w:szCs w:val="22"/>
           <w:highlight w:val="lightGray"/>
         </w:rPr>
-        <w:t>print(secrets.token_urlsafe())"</w:t>
+        <w:t>print(</w:t>
+      </w:r>
+      <w:proofErr w:type="gramStart"/>
+      <w:r>
+        <w:rPr>
+          <w:rFonts w:ascii="Courier New" w:hAnsi="Courier New" w:cs="Courier New"/>
+          <w:sz w:val="22"/>
+          <w:szCs w:val="22"/>
+          <w:highlight w:val="lightGray"/>
+        </w:rPr>
+        <w:t>secrets.token</w:t>
+      </w:r>
+      <w:proofErr w:type="gramEnd"/>
+      <w:r>
+        <w:rPr>
+          <w:rFonts w:ascii="Courier New" w:hAnsi="Courier New" w:cs="Courier New"/>
+          <w:sz w:val="22"/>
+          <w:szCs w:val="22"/>
+          <w:highlight w:val="lightGray"/>
+        </w:rPr>
+        <w:t>_urlsafe())"</w:t>
       </w:r>
     </w:p>
     <w:p>
@@ -4112,11 +4257,19 @@
         </w:rPr>
         <w:t>“settings.py” file located within the “ebdjango” folder of SymCheck’s files (</w:t>
       </w:r>
-      <w:r>
-        <w:rPr>
-          <w:rFonts w:asciiTheme="minorBidi" w:hAnsiTheme="minorBidi" w:cstheme="minorBidi"/>
-        </w:rPr>
-        <w:t xml:space="preserve">i.e. </w:t>
+      <w:proofErr w:type="gramStart"/>
+      <w:r>
+        <w:rPr>
+          <w:rFonts w:asciiTheme="minorBidi" w:hAnsiTheme="minorBidi" w:cstheme="minorBidi"/>
+        </w:rPr>
+        <w:t>i.e.</w:t>
+      </w:r>
+      <w:proofErr w:type="gramEnd"/>
+      <w:r>
+        <w:rPr>
+          <w:rFonts w:asciiTheme="minorBidi" w:hAnsiTheme="minorBidi" w:cstheme="minorBidi"/>
+        </w:rPr>
+        <w:t xml:space="preserve"> </w:t>
       </w:r>
       <w:r>
         <w:rPr>
@@ -4299,7 +4452,21 @@
         <w:rPr>
           <w:rFonts w:asciiTheme="minorBidi" w:hAnsiTheme="minorBidi" w:cstheme="minorBidi"/>
         </w:rPr>
-        <w:t xml:space="preserve">folder containing all of SymCheck’s program files, </w:t>
+        <w:t xml:space="preserve">folder containing </w:t>
+      </w:r>
+      <w:proofErr w:type="gramStart"/>
+      <w:r>
+        <w:rPr>
+          <w:rFonts w:asciiTheme="minorBidi" w:hAnsiTheme="minorBidi" w:cstheme="minorBidi"/>
+        </w:rPr>
+        <w:t>all of</w:t>
+      </w:r>
+      <w:proofErr w:type="gramEnd"/>
+      <w:r>
+        <w:rPr>
+          <w:rFonts w:asciiTheme="minorBidi" w:hAnsiTheme="minorBidi" w:cstheme="minorBidi"/>
+        </w:rPr>
+        <w:t xml:space="preserve"> SymCheck’s program files, </w:t>
       </w:r>
       <w:r>
         <w:rPr>
@@ -4642,7 +4809,21 @@
         <w:rPr>
           <w:rFonts w:asciiTheme="minorBidi" w:hAnsiTheme="minorBidi" w:cstheme="minorBidi"/>
         </w:rPr>
-        <w:t xml:space="preserve"> setup of the environment for the SymCheck Application is more or less the same for Windows as it is for MacOSx, save the first step for Python 3 installation</w:t>
+        <w:t xml:space="preserve"> setup of the environment for the SymCheck Application is </w:t>
+      </w:r>
+      <w:proofErr w:type="gramStart"/>
+      <w:r>
+        <w:rPr>
+          <w:rFonts w:asciiTheme="minorBidi" w:hAnsiTheme="minorBidi" w:cstheme="minorBidi"/>
+        </w:rPr>
+        <w:t>more or less the</w:t>
+      </w:r>
+      <w:proofErr w:type="gramEnd"/>
+      <w:r>
+        <w:rPr>
+          <w:rFonts w:asciiTheme="minorBidi" w:hAnsiTheme="minorBidi" w:cstheme="minorBidi"/>
+        </w:rPr>
+        <w:t xml:space="preserve"> same for Windows as it is for MacOSx, save the first step for Python 3 installation</w:t>
       </w:r>
       <w:r>
         <w:rPr>
@@ -4733,7 +4914,21 @@
         <w:rPr>
           <w:rFonts w:asciiTheme="minorBidi" w:hAnsiTheme="minorBidi"/>
         </w:rPr>
-        <w:t xml:space="preserve">where it says “Looking for a specific release?” </w:t>
+        <w:t xml:space="preserve">where it </w:t>
+      </w:r>
+      <w:proofErr w:type="gramStart"/>
+      <w:r>
+        <w:rPr>
+          <w:rFonts w:asciiTheme="minorBidi" w:hAnsiTheme="minorBidi"/>
+        </w:rPr>
+        <w:t>says</w:t>
+      </w:r>
+      <w:proofErr w:type="gramEnd"/>
+      <w:r>
+        <w:rPr>
+          <w:rFonts w:asciiTheme="minorBidi" w:hAnsiTheme="minorBidi"/>
+        </w:rPr>
+        <w:t xml:space="preserve"> “Looking for a specific release?” </w:t>
       </w:r>
     </w:p>
     <w:p>
@@ -5067,7 +5262,23 @@
           <w:rFonts w:ascii="Courier New" w:hAnsi="Courier New" w:cs="Courier New"/>
           <w:highlight w:val="lightGray"/>
         </w:rPr>
-        <w:t>&gt;&gt;&gt;quit()</w:t>
+        <w:t>&gt;&gt;&gt;</w:t>
+      </w:r>
+      <w:proofErr w:type="gramStart"/>
+      <w:r>
+        <w:rPr>
+          <w:rFonts w:ascii="Courier New" w:hAnsi="Courier New" w:cs="Courier New"/>
+          <w:highlight w:val="lightGray"/>
+        </w:rPr>
+        <w:t>quit(</w:t>
+      </w:r>
+      <w:proofErr w:type="gramEnd"/>
+      <w:r>
+        <w:rPr>
+          <w:rFonts w:ascii="Courier New" w:hAnsi="Courier New" w:cs="Courier New"/>
+          <w:highlight w:val="lightGray"/>
+        </w:rPr>
+        <w:t>)</w:t>
       </w:r>
     </w:p>
     <w:p>
@@ -5540,7 +5751,21 @@
         <w:rPr>
           <w:rFonts w:asciiTheme="minorBidi" w:hAnsiTheme="minorBidi" w:cstheme="minorBidi"/>
         </w:rPr>
-        <w:t>Note that you can exit the virtual environment at any time by simply typing the command “deactivate”. Go ahead and deactivate the virtual environment for now, and navigate to whichever directory you wish to locally save all of SymCheck’s application files.</w:t>
+        <w:t xml:space="preserve">Note that you can exit the virtual environment at any time by simply typing the command “deactivate”. Go ahead and deactivate the virtual environment for </w:t>
+      </w:r>
+      <w:proofErr w:type="gramStart"/>
+      <w:r>
+        <w:rPr>
+          <w:rFonts w:asciiTheme="minorBidi" w:hAnsiTheme="minorBidi" w:cstheme="minorBidi"/>
+        </w:rPr>
+        <w:t>now, and</w:t>
+      </w:r>
+      <w:proofErr w:type="gramEnd"/>
+      <w:r>
+        <w:rPr>
+          <w:rFonts w:asciiTheme="minorBidi" w:hAnsiTheme="minorBidi" w:cstheme="minorBidi"/>
+        </w:rPr>
+        <w:t xml:space="preserve"> navigate to whichever directory you wish to locally save all of SymCheck’s application files.</w:t>
       </w:r>
     </w:p>
     <w:p>
@@ -5584,11 +5809,19 @@
           <w:rFonts w:asciiTheme="minorBidi" w:hAnsiTheme="minorBidi" w:cstheme="minorBidi"/>
         </w:rPr>
       </w:pPr>
-      <w:r>
-        <w:rPr>
-          <w:rFonts w:asciiTheme="minorBidi" w:hAnsiTheme="minorBidi" w:cstheme="minorBidi"/>
-        </w:rPr>
-        <w:t xml:space="preserve">In order to run the SymCheck application, you will need to have a copy of the application’s files on your local machine. This can be done by navigating to HiddenAgility’s GitHub repository for SymCheck at: </w:t>
+      <w:proofErr w:type="gramStart"/>
+      <w:r>
+        <w:rPr>
+          <w:rFonts w:asciiTheme="minorBidi" w:hAnsiTheme="minorBidi" w:cstheme="minorBidi"/>
+        </w:rPr>
+        <w:t>In order to</w:t>
+      </w:r>
+      <w:proofErr w:type="gramEnd"/>
+      <w:r>
+        <w:rPr>
+          <w:rFonts w:asciiTheme="minorBidi" w:hAnsiTheme="minorBidi" w:cstheme="minorBidi"/>
+        </w:rPr>
+        <w:t xml:space="preserve"> run the SymCheck application, you will need to have a copy of the application’s files on your local machine. This can be done by navigating to HiddenAgility’s GitHub repository for SymCheck at: </w:t>
       </w:r>
       <w:hyperlink r:id="rId26" w:history="1">
         <w:r>
@@ -6055,7 +6288,21 @@
         <w:rPr>
           <w:rFonts w:asciiTheme="minorBidi" w:hAnsiTheme="minorBidi" w:cstheme="minorBidi"/>
         </w:rPr>
-        <w:t>Navigate to where you have saved your virtual environment, activate it, and then with your virtual environment activated, navigate back to and enter your folder with all of SymCheck’s files, and enter the command:</w:t>
+        <w:t xml:space="preserve">Navigate to where you have saved your virtual environment, activate it, and then with your virtual environment activated, navigate back </w:t>
+      </w:r>
+      <w:proofErr w:type="gramStart"/>
+      <w:r>
+        <w:rPr>
+          <w:rFonts w:asciiTheme="minorBidi" w:hAnsiTheme="minorBidi" w:cstheme="minorBidi"/>
+        </w:rPr>
+        <w:t>to</w:t>
+      </w:r>
+      <w:proofErr w:type="gramEnd"/>
+      <w:r>
+        <w:rPr>
+          <w:rFonts w:asciiTheme="minorBidi" w:hAnsiTheme="minorBidi" w:cstheme="minorBidi"/>
+        </w:rPr>
+        <w:t xml:space="preserve"> and enter your folder with all of SymCheck’s files, and enter the command:</w:t>
       </w:r>
     </w:p>
     <w:p>
@@ -6230,29 +6477,63 @@
           <w:szCs w:val="22"/>
           <w:highlight w:val="lightGray"/>
         </w:rPr>
-        <w:t>print(secrets.token_urlsafe())"</w:t>
-      </w:r>
-    </w:p>
-    <w:p>
-      <w:pPr>
+        <w:t>print(</w:t>
+      </w:r>
+      <w:proofErr w:type="gramStart"/>
+      <w:r>
         <w:rPr>
           <w:rFonts w:ascii="Courier New" w:hAnsi="Courier New" w:cs="Courier New"/>
           <w:sz w:val="22"/>
           <w:szCs w:val="22"/>
-        </w:rPr>
-      </w:pPr>
-    </w:p>
-    <w:p>
-      <w:pPr>
-        <w:rPr>
-          <w:rFonts w:asciiTheme="minorBidi" w:hAnsiTheme="minorBidi" w:cstheme="minorBidi"/>
-        </w:rPr>
-      </w:pPr>
-      <w:r>
-        <w:rPr>
-          <w:rFonts w:asciiTheme="minorBidi" w:hAnsiTheme="minorBidi" w:cstheme="minorBidi"/>
-        </w:rPr>
-        <w:t xml:space="preserve">Copy the code generated, and open the “settings.py” file located within the “ebdjango” folder of SymCheck’s files (HiddenAgility &gt; ebdjango &gt; settings.py) in a code editor of your choice. Go to line 25 of the code where it says </w:t>
+          <w:highlight w:val="lightGray"/>
+        </w:rPr>
+        <w:t>secrets.token</w:t>
+      </w:r>
+      <w:proofErr w:type="gramEnd"/>
+      <w:r>
+        <w:rPr>
+          <w:rFonts w:ascii="Courier New" w:hAnsi="Courier New" w:cs="Courier New"/>
+          <w:sz w:val="22"/>
+          <w:szCs w:val="22"/>
+          <w:highlight w:val="lightGray"/>
+        </w:rPr>
+        <w:t>_urlsafe())"</w:t>
+      </w:r>
+    </w:p>
+    <w:p>
+      <w:pPr>
+        <w:rPr>
+          <w:rFonts w:ascii="Courier New" w:hAnsi="Courier New" w:cs="Courier New"/>
+          <w:sz w:val="22"/>
+          <w:szCs w:val="22"/>
+        </w:rPr>
+      </w:pPr>
+    </w:p>
+    <w:p>
+      <w:pPr>
+        <w:rPr>
+          <w:rFonts w:asciiTheme="minorBidi" w:hAnsiTheme="minorBidi" w:cstheme="minorBidi"/>
+        </w:rPr>
+      </w:pPr>
+      <w:r>
+        <w:rPr>
+          <w:rFonts w:asciiTheme="minorBidi" w:hAnsiTheme="minorBidi" w:cstheme="minorBidi"/>
+        </w:rPr>
+        <w:t xml:space="preserve">Copy the code </w:t>
+      </w:r>
+      <w:proofErr w:type="gramStart"/>
+      <w:r>
+        <w:rPr>
+          <w:rFonts w:asciiTheme="minorBidi" w:hAnsiTheme="minorBidi" w:cstheme="minorBidi"/>
+        </w:rPr>
+        <w:t>generated, and</w:t>
+      </w:r>
+      <w:proofErr w:type="gramEnd"/>
+      <w:r>
+        <w:rPr>
+          <w:rFonts w:asciiTheme="minorBidi" w:hAnsiTheme="minorBidi" w:cstheme="minorBidi"/>
+        </w:rPr>
+        <w:t xml:space="preserve"> open the “settings.py” file located within the “ebdjango” folder of SymCheck’s files (HiddenAgility &gt; ebdjango &gt; settings.py) in a code editor of your choice. Go to line 25 of the code where it says </w:t>
       </w:r>
       <w:r>
         <w:rPr>
@@ -6321,7 +6602,21 @@
         <w:rPr>
           <w:rFonts w:asciiTheme="minorBidi" w:hAnsiTheme="minorBidi" w:cstheme="minorBidi"/>
         </w:rPr>
-        <w:t>Ensuring that you are still within the root folder containing all of SymCheck’s program files, enter the following command into your terminal:</w:t>
+        <w:t xml:space="preserve">Ensuring that you are still within the root folder containing </w:t>
+      </w:r>
+      <w:proofErr w:type="gramStart"/>
+      <w:r>
+        <w:rPr>
+          <w:rFonts w:asciiTheme="minorBidi" w:hAnsiTheme="minorBidi" w:cstheme="minorBidi"/>
+        </w:rPr>
+        <w:t>all of</w:t>
+      </w:r>
+      <w:proofErr w:type="gramEnd"/>
+      <w:r>
+        <w:rPr>
+          <w:rFonts w:asciiTheme="minorBidi" w:hAnsiTheme="minorBidi" w:cstheme="minorBidi"/>
+        </w:rPr>
+        <w:t xml:space="preserve"> SymCheck’s program files, enter the following command into your terminal:</w:t>
       </w:r>
     </w:p>
     <w:p>

</xml_diff>